<commit_message>
adjusted Valori layout (stars, dashed tabel border)
</commit_message>
<xml_diff>
--- a/php/docx/Valori/template_Valori.docx
+++ b/php/docx/Valori/template_Valori.docx
@@ -2176,13 +2176,13 @@
   </w:style>
   <w:style w:type="character" w:customStyle="1" w:styleId="Valori-niveau">
     <w:name w:val="Valori-niveau"/>
-    <w:basedOn w:val="Valori-geel"/>
+    <w:basedOn w:val="Standaardalinea-lettertype"/>
     <w:uiPriority w:val="1"/>
     <w:qFormat/>
     <w:rsid w:val="002271D3"/>
     <w:rPr>
       <w:rFonts w:ascii="Wingdings" w:hAnsi="Wingdings"/>
-      <w:color w:val="F39900"/>
+      <w:color w:val="0A1C5C"/>
     </w:rPr>
   </w:style>
   <w:style w:type="paragraph" w:styleId="Koptekst">

</xml_diff>

<commit_message>
implemented 'markdown' bullet list style
</commit_message>
<xml_diff>
--- a/php/docx/Valori/template_Valori.docx
+++ b/php/docx/Valori/template_Valori.docx
@@ -3,8 +3,6 @@
 <w:document xmlns:wpc="http://schemas.microsoft.com/office/word/2010/wordprocessingCanvas" xmlns:mc="http://schemas.openxmlformats.org/markup-compatibility/2006" xmlns:o="urn:schemas-microsoft-com:office:office" xmlns:r="http://schemas.openxmlformats.org/officeDocument/2006/relationships" xmlns:m="http://schemas.openxmlformats.org/officeDocument/2006/math" xmlns:v="urn:schemas-microsoft-com:vml" xmlns:wp14="http://schemas.microsoft.com/office/word/2010/wordprocessingDrawing" xmlns:wp="http://schemas.openxmlformats.org/drawingml/2006/wordprocessingDrawing" xmlns:w10="urn:schemas-microsoft-com:office:word" xmlns:w="http://schemas.openxmlformats.org/wordprocessingml/2006/main" xmlns:w14="http://schemas.microsoft.com/office/word/2010/wordml" xmlns:w15="http://schemas.microsoft.com/office/word/2012/wordml" xmlns:wpg="http://schemas.microsoft.com/office/word/2010/wordprocessingGroup" xmlns:wpi="http://schemas.microsoft.com/office/word/2010/wordprocessingInk" xmlns:wne="http://schemas.microsoft.com/office/word/2006/wordml" xmlns:wps="http://schemas.microsoft.com/office/word/2010/wordprocessingShape" mc:Ignorable="w14 w15 wp14">
   <w:body>
     <w:p>
-      <w:bookmarkStart w:id="0" w:name="_GoBack"/>
-      <w:bookmarkEnd w:id="0"/>
       <w:r>
         <w:rPr>
           <w:noProof/>
@@ -508,6 +506,8 @@
       <w:r>
         <w:t>Certificeringen</w:t>
       </w:r>
+      <w:bookmarkStart w:id="0" w:name="_GoBack"/>
+      <w:bookmarkEnd w:id="0"/>
     </w:p>
     <w:p>
       <w:pPr>
@@ -1037,7 +1037,7 @@
           </w:p>
           <w:p>
             <w:pPr>
-              <w:pStyle w:val="Paragraaf"/>
+              <w:pStyle w:val="Lijst-bullets"/>
             </w:pPr>
             <w:r>
               <w:t>[RESULTAAT]</w:t>
@@ -1267,7 +1267,7 @@
         <w:sz w:val="16"/>
         <w:szCs w:val="16"/>
       </w:rPr>
-      <w:t>1</w:t>
+      <w:t>2</w:t>
     </w:r>
     <w:r>
       <w:rPr>
@@ -1422,6 +1422,163 @@
 <file path=word/numbering.xml><?xml version="1.0" encoding="utf-8"?>
 <w:numbering xmlns:wpc="http://schemas.microsoft.com/office/word/2010/wordprocessingCanvas" xmlns:mc="http://schemas.openxmlformats.org/markup-compatibility/2006" xmlns:o="urn:schemas-microsoft-com:office:office" xmlns:r="http://schemas.openxmlformats.org/officeDocument/2006/relationships" xmlns:m="http://schemas.openxmlformats.org/officeDocument/2006/math" xmlns:v="urn:schemas-microsoft-com:vml" xmlns:wp14="http://schemas.microsoft.com/office/word/2010/wordprocessingDrawing" xmlns:wp="http://schemas.openxmlformats.org/drawingml/2006/wordprocessingDrawing" xmlns:w10="urn:schemas-microsoft-com:office:word" xmlns:w="http://schemas.openxmlformats.org/wordprocessingml/2006/main" xmlns:w14="http://schemas.microsoft.com/office/word/2010/wordml" xmlns:w15="http://schemas.microsoft.com/office/word/2012/wordml" xmlns:wpg="http://schemas.microsoft.com/office/word/2010/wordprocessingGroup" xmlns:wpi="http://schemas.microsoft.com/office/word/2010/wordprocessingInk" xmlns:wne="http://schemas.microsoft.com/office/word/2006/wordml" xmlns:wps="http://schemas.microsoft.com/office/word/2010/wordprocessingShape" mc:Ignorable="w14 w15 wp14">
   <w:abstractNum w:abstractNumId="0" w15:restartNumberingAfterBreak="0">
+    <w:nsid w:val="FFFFFF83"/>
+    <w:multiLevelType w:val="singleLevel"/>
+    <w:tmpl w:val="401CF2AC"/>
+    <w:lvl w:ilvl="0">
+      <w:start w:val="1"/>
+      <w:numFmt w:val="bullet"/>
+      <w:pStyle w:val="Lijstopsomteken2"/>
+      <w:lvlText w:val=""/>
+      <w:lvlJc w:val="left"/>
+      <w:pPr>
+        <w:tabs>
+          <w:tab w:val="num" w:pos="643"/>
+        </w:tabs>
+        <w:ind w:left="643" w:hanging="360"/>
+      </w:pPr>
+      <w:rPr>
+        <w:rFonts w:ascii="Symbol" w:hAnsi="Symbol" w:hint="default"/>
+      </w:rPr>
+    </w:lvl>
+  </w:abstractNum>
+  <w:abstractNum w:abstractNumId="1" w15:restartNumberingAfterBreak="0">
+    <w:nsid w:val="FFFFFF89"/>
+    <w:multiLevelType w:val="singleLevel"/>
+    <w:tmpl w:val="2F346D74"/>
+    <w:lvl w:ilvl="0">
+      <w:start w:val="1"/>
+      <w:numFmt w:val="bullet"/>
+      <w:pStyle w:val="Lijstopsomteken"/>
+      <w:lvlText w:val=""/>
+      <w:lvlJc w:val="left"/>
+      <w:pPr>
+        <w:tabs>
+          <w:tab w:val="num" w:pos="360"/>
+        </w:tabs>
+        <w:ind w:left="360" w:hanging="360"/>
+      </w:pPr>
+      <w:rPr>
+        <w:rFonts w:ascii="Symbol" w:hAnsi="Symbol" w:hint="default"/>
+      </w:rPr>
+    </w:lvl>
+  </w:abstractNum>
+  <w:abstractNum w:abstractNumId="2" w15:restartNumberingAfterBreak="0">
+    <w:nsid w:val="2FCD7AF6"/>
+    <w:multiLevelType w:val="hybridMultilevel"/>
+    <w:tmpl w:val="132AAA9A"/>
+    <w:lvl w:ilvl="0" w:tplc="C6902538">
+      <w:start w:val="1"/>
+      <w:numFmt w:val="bullet"/>
+      <w:pStyle w:val="Lijst-bullets"/>
+      <w:lvlText w:val=""/>
+      <w:lvlJc w:val="left"/>
+      <w:pPr>
+        <w:ind w:left="1004" w:hanging="360"/>
+      </w:pPr>
+      <w:rPr>
+        <w:rFonts w:ascii="Wingdings" w:hAnsi="Wingdings" w:hint="default"/>
+        <w:color w:val="F39900"/>
+      </w:rPr>
+    </w:lvl>
+    <w:lvl w:ilvl="1" w:tplc="04130003" w:tentative="1">
+      <w:start w:val="1"/>
+      <w:numFmt w:val="bullet"/>
+      <w:lvlText w:val="o"/>
+      <w:lvlJc w:val="left"/>
+      <w:pPr>
+        <w:ind w:left="1724" w:hanging="360"/>
+      </w:pPr>
+      <w:rPr>
+        <w:rFonts w:ascii="Courier New" w:hAnsi="Courier New" w:cs="Courier New" w:hint="default"/>
+      </w:rPr>
+    </w:lvl>
+    <w:lvl w:ilvl="2" w:tplc="04130005" w:tentative="1">
+      <w:start w:val="1"/>
+      <w:numFmt w:val="bullet"/>
+      <w:lvlText w:val=""/>
+      <w:lvlJc w:val="left"/>
+      <w:pPr>
+        <w:ind w:left="2444" w:hanging="360"/>
+      </w:pPr>
+      <w:rPr>
+        <w:rFonts w:ascii="Wingdings" w:hAnsi="Wingdings" w:hint="default"/>
+      </w:rPr>
+    </w:lvl>
+    <w:lvl w:ilvl="3" w:tplc="04130001" w:tentative="1">
+      <w:start w:val="1"/>
+      <w:numFmt w:val="bullet"/>
+      <w:lvlText w:val=""/>
+      <w:lvlJc w:val="left"/>
+      <w:pPr>
+        <w:ind w:left="3164" w:hanging="360"/>
+      </w:pPr>
+      <w:rPr>
+        <w:rFonts w:ascii="Symbol" w:hAnsi="Symbol" w:hint="default"/>
+      </w:rPr>
+    </w:lvl>
+    <w:lvl w:ilvl="4" w:tplc="04130003" w:tentative="1">
+      <w:start w:val="1"/>
+      <w:numFmt w:val="bullet"/>
+      <w:lvlText w:val="o"/>
+      <w:lvlJc w:val="left"/>
+      <w:pPr>
+        <w:ind w:left="3884" w:hanging="360"/>
+      </w:pPr>
+      <w:rPr>
+        <w:rFonts w:ascii="Courier New" w:hAnsi="Courier New" w:cs="Courier New" w:hint="default"/>
+      </w:rPr>
+    </w:lvl>
+    <w:lvl w:ilvl="5" w:tplc="04130005" w:tentative="1">
+      <w:start w:val="1"/>
+      <w:numFmt w:val="bullet"/>
+      <w:lvlText w:val=""/>
+      <w:lvlJc w:val="left"/>
+      <w:pPr>
+        <w:ind w:left="4604" w:hanging="360"/>
+      </w:pPr>
+      <w:rPr>
+        <w:rFonts w:ascii="Wingdings" w:hAnsi="Wingdings" w:hint="default"/>
+      </w:rPr>
+    </w:lvl>
+    <w:lvl w:ilvl="6" w:tplc="04130001" w:tentative="1">
+      <w:start w:val="1"/>
+      <w:numFmt w:val="bullet"/>
+      <w:lvlText w:val=""/>
+      <w:lvlJc w:val="left"/>
+      <w:pPr>
+        <w:ind w:left="5324" w:hanging="360"/>
+      </w:pPr>
+      <w:rPr>
+        <w:rFonts w:ascii="Symbol" w:hAnsi="Symbol" w:hint="default"/>
+      </w:rPr>
+    </w:lvl>
+    <w:lvl w:ilvl="7" w:tplc="04130003" w:tentative="1">
+      <w:start w:val="1"/>
+      <w:numFmt w:val="bullet"/>
+      <w:lvlText w:val="o"/>
+      <w:lvlJc w:val="left"/>
+      <w:pPr>
+        <w:ind w:left="6044" w:hanging="360"/>
+      </w:pPr>
+      <w:rPr>
+        <w:rFonts w:ascii="Courier New" w:hAnsi="Courier New" w:cs="Courier New" w:hint="default"/>
+      </w:rPr>
+    </w:lvl>
+    <w:lvl w:ilvl="8" w:tplc="04130005" w:tentative="1">
+      <w:start w:val="1"/>
+      <w:numFmt w:val="bullet"/>
+      <w:lvlText w:val=""/>
+      <w:lvlJc w:val="left"/>
+      <w:pPr>
+        <w:ind w:left="6764" w:hanging="360"/>
+      </w:pPr>
+      <w:rPr>
+        <w:rFonts w:ascii="Wingdings" w:hAnsi="Wingdings" w:hint="default"/>
+      </w:rPr>
+    </w:lvl>
+  </w:abstractNum>
+  <w:abstractNum w:abstractNumId="3" w15:restartNumberingAfterBreak="0">
     <w:nsid w:val="3EAE4EAE"/>
     <w:multiLevelType w:val="hybridMultilevel"/>
     <w:tmpl w:val="5C1E5738"/>
@@ -1535,7 +1692,7 @@
       </w:rPr>
     </w:lvl>
   </w:abstractNum>
-  <w:abstractNum w:abstractNumId="1" w15:restartNumberingAfterBreak="0">
+  <w:abstractNum w:abstractNumId="4" w15:restartNumberingAfterBreak="0">
     <w:nsid w:val="77802E27"/>
     <w:multiLevelType w:val="hybridMultilevel"/>
     <w:tmpl w:val="9926B07A"/>
@@ -1650,10 +1807,19 @@
     </w:lvl>
   </w:abstractNum>
   <w:num w:numId="1">
+    <w:abstractNumId w:val="3"/>
+  </w:num>
+  <w:num w:numId="2">
+    <w:abstractNumId w:val="4"/>
+  </w:num>
+  <w:num w:numId="3">
+    <w:abstractNumId w:val="1"/>
+  </w:num>
+  <w:num w:numId="4">
     <w:abstractNumId w:val="0"/>
   </w:num>
-  <w:num w:numId="2">
-    <w:abstractNumId w:val="1"/>
+  <w:num w:numId="5">
+    <w:abstractNumId w:val="2"/>
   </w:num>
 </w:numbering>
 </file>
@@ -2445,6 +2611,72 @@
       <w:sz w:val="20"/>
     </w:rPr>
   </w:style>
+  <w:style w:type="paragraph" w:styleId="Lijstalinea">
+    <w:name w:val="List Paragraph"/>
+    <w:basedOn w:val="Standaard"/>
+    <w:uiPriority w:val="34"/>
+    <w:rsid w:val="00E2091E"/>
+    <w:pPr>
+      <w:ind w:left="720"/>
+      <w:contextualSpacing/>
+    </w:pPr>
+    <w:rPr>
+      <w:szCs w:val="20"/>
+    </w:rPr>
+  </w:style>
+  <w:style w:type="paragraph" w:customStyle="1" w:styleId="Lijst-bullets">
+    <w:name w:val="Lijst-bullets"/>
+    <w:basedOn w:val="Lijstopsomteken"/>
+    <w:link w:val="Lijst-bulletsChar"/>
+    <w:qFormat/>
+    <w:rsid w:val="0092389D"/>
+    <w:pPr>
+      <w:keepLines/>
+      <w:numPr>
+        <w:numId w:val="5"/>
+      </w:numPr>
+      <w:spacing w:before="120" w:after="120"/>
+      <w:ind w:left="641" w:hanging="357"/>
+    </w:pPr>
+  </w:style>
+  <w:style w:type="character" w:customStyle="1" w:styleId="Lijst-bulletsChar">
+    <w:name w:val="Lijst-bullets Char"/>
+    <w:basedOn w:val="ParagraafChar"/>
+    <w:link w:val="Lijst-bullets"/>
+    <w:rsid w:val="0092389D"/>
+    <w:rPr>
+      <w:rFonts w:ascii="Arial" w:hAnsi="Arial"/>
+      <w:sz w:val="20"/>
+    </w:rPr>
+  </w:style>
+  <w:style w:type="paragraph" w:styleId="Lijstopsomteken2">
+    <w:name w:val="List Bullet 2"/>
+    <w:basedOn w:val="Standaard"/>
+    <w:uiPriority w:val="99"/>
+    <w:semiHidden/>
+    <w:unhideWhenUsed/>
+    <w:rsid w:val="004B30EA"/>
+    <w:pPr>
+      <w:numPr>
+        <w:numId w:val="4"/>
+      </w:numPr>
+      <w:contextualSpacing/>
+    </w:pPr>
+  </w:style>
+  <w:style w:type="paragraph" w:styleId="Lijstopsomteken">
+    <w:name w:val="List Bullet"/>
+    <w:basedOn w:val="Standaard"/>
+    <w:uiPriority w:val="99"/>
+    <w:semiHidden/>
+    <w:unhideWhenUsed/>
+    <w:rsid w:val="004B30EA"/>
+    <w:pPr>
+      <w:numPr>
+        <w:numId w:val="3"/>
+      </w:numPr>
+      <w:contextualSpacing/>
+    </w:pPr>
+  </w:style>
 </w:styles>
 </file>
 
@@ -2714,7 +2946,7 @@
 </file>
 
 <file path=customXml/itemProps1.xml><?xml version="1.0" encoding="utf-8"?>
-<ds:datastoreItem xmlns:ds="http://schemas.openxmlformats.org/officeDocument/2006/customXml" ds:itemID="{5B900D5C-E03B-4170-80C2-EA9827AE17F2}">
+<ds:datastoreItem xmlns:ds="http://schemas.openxmlformats.org/officeDocument/2006/customXml" ds:itemID="{22E4534F-8F3D-4A32-8EC6-1E9F477B01FD}">
   <ds:schemaRefs>
     <ds:schemaRef ds:uri="http://schemas.openxmlformats.org/officeDocument/2006/bibliography"/>
   </ds:schemaRefs>

</xml_diff>

<commit_message>
added numbered markdown list
</commit_message>
<xml_diff>
--- a/php/docx/Valori/template_Valori.docx
+++ b/php/docx/Valori/template_Valori.docx
@@ -506,8 +506,6 @@
       <w:r>
         <w:t>Certificeringen</w:t>
       </w:r>
-      <w:bookmarkStart w:id="0" w:name="_GoBack"/>
-      <w:bookmarkEnd w:id="0"/>
     </w:p>
     <w:p>
       <w:pPr>
@@ -1020,11 +1018,29 @@
           </w:p>
           <w:p>
             <w:pPr>
-              <w:pStyle w:val="Paragraaf"/>
+              <w:pStyle w:val="Lijstalinea"/>
             </w:pPr>
             <w:r>
-              <w:t>[WERKZAAMHEDEN]</w:t>
-            </w:r>
+              <w:t>[</w:t>
+            </w:r>
+            <w:r>
+              <w:t>WERKZAAMHEDEN</w:t>
+            </w:r>
+            <w:r>
+              <w:t>]</w:t>
+            </w:r>
+          </w:p>
+          <w:p/>
+          <w:p>
+            <w:pPr>
+              <w:pStyle w:val="Lijstalinea"/>
+              <w:numPr>
+                <w:ilvl w:val="0"/>
+                <w:numId w:val="8"/>
+              </w:numPr>
+            </w:pPr>
+            <w:bookmarkStart w:id="0" w:name="_GoBack"/>
+            <w:bookmarkEnd w:id="0"/>
           </w:p>
           <w:p>
             <w:pPr>
@@ -1464,6 +1480,182 @@
     </w:lvl>
   </w:abstractNum>
   <w:abstractNum w:abstractNumId="2" w15:restartNumberingAfterBreak="0">
+    <w:nsid w:val="17392C9B"/>
+    <w:multiLevelType w:val="hybridMultilevel"/>
+    <w:tmpl w:val="A3D22BE6"/>
+    <w:lvl w:ilvl="0" w:tplc="32D2FB5C">
+      <w:start w:val="1"/>
+      <w:numFmt w:val="decimal"/>
+      <w:pStyle w:val="Lijstalinea"/>
+      <w:lvlText w:val="%1."/>
+      <w:lvlJc w:val="left"/>
+      <w:pPr>
+        <w:ind w:left="1083" w:hanging="360"/>
+      </w:pPr>
+      <w:rPr>
+        <w:rFonts w:hint="default"/>
+      </w:rPr>
+    </w:lvl>
+    <w:lvl w:ilvl="1" w:tplc="04130019" w:tentative="1">
+      <w:start w:val="1"/>
+      <w:numFmt w:val="lowerLetter"/>
+      <w:lvlText w:val="%2."/>
+      <w:lvlJc w:val="left"/>
+      <w:pPr>
+        <w:ind w:left="1803" w:hanging="360"/>
+      </w:pPr>
+    </w:lvl>
+    <w:lvl w:ilvl="2" w:tplc="0413001B" w:tentative="1">
+      <w:start w:val="1"/>
+      <w:numFmt w:val="lowerRoman"/>
+      <w:lvlText w:val="%3."/>
+      <w:lvlJc w:val="right"/>
+      <w:pPr>
+        <w:ind w:left="2523" w:hanging="180"/>
+      </w:pPr>
+    </w:lvl>
+    <w:lvl w:ilvl="3" w:tplc="0413000F" w:tentative="1">
+      <w:start w:val="1"/>
+      <w:numFmt w:val="decimal"/>
+      <w:lvlText w:val="%4."/>
+      <w:lvlJc w:val="left"/>
+      <w:pPr>
+        <w:ind w:left="3243" w:hanging="360"/>
+      </w:pPr>
+    </w:lvl>
+    <w:lvl w:ilvl="4" w:tplc="04130019" w:tentative="1">
+      <w:start w:val="1"/>
+      <w:numFmt w:val="lowerLetter"/>
+      <w:lvlText w:val="%5."/>
+      <w:lvlJc w:val="left"/>
+      <w:pPr>
+        <w:ind w:left="3963" w:hanging="360"/>
+      </w:pPr>
+    </w:lvl>
+    <w:lvl w:ilvl="5" w:tplc="0413001B" w:tentative="1">
+      <w:start w:val="1"/>
+      <w:numFmt w:val="lowerRoman"/>
+      <w:lvlText w:val="%6."/>
+      <w:lvlJc w:val="right"/>
+      <w:pPr>
+        <w:ind w:left="4683" w:hanging="180"/>
+      </w:pPr>
+    </w:lvl>
+    <w:lvl w:ilvl="6" w:tplc="0413000F" w:tentative="1">
+      <w:start w:val="1"/>
+      <w:numFmt w:val="decimal"/>
+      <w:lvlText w:val="%7."/>
+      <w:lvlJc w:val="left"/>
+      <w:pPr>
+        <w:ind w:left="5403" w:hanging="360"/>
+      </w:pPr>
+    </w:lvl>
+    <w:lvl w:ilvl="7" w:tplc="04130019" w:tentative="1">
+      <w:start w:val="1"/>
+      <w:numFmt w:val="lowerLetter"/>
+      <w:lvlText w:val="%8."/>
+      <w:lvlJc w:val="left"/>
+      <w:pPr>
+        <w:ind w:left="6123" w:hanging="360"/>
+      </w:pPr>
+    </w:lvl>
+    <w:lvl w:ilvl="8" w:tplc="0413001B" w:tentative="1">
+      <w:start w:val="1"/>
+      <w:numFmt w:val="lowerRoman"/>
+      <w:lvlText w:val="%9."/>
+      <w:lvlJc w:val="right"/>
+      <w:pPr>
+        <w:ind w:left="6843" w:hanging="180"/>
+      </w:pPr>
+    </w:lvl>
+  </w:abstractNum>
+  <w:abstractNum w:abstractNumId="3" w15:restartNumberingAfterBreak="0">
+    <w:nsid w:val="18E25ABD"/>
+    <w:multiLevelType w:val="hybridMultilevel"/>
+    <w:tmpl w:val="7F4AC4BE"/>
+    <w:lvl w:ilvl="0" w:tplc="0413000F">
+      <w:start w:val="1"/>
+      <w:numFmt w:val="decimal"/>
+      <w:lvlText w:val="%1."/>
+      <w:lvlJc w:val="left"/>
+      <w:pPr>
+        <w:ind w:left="720" w:hanging="360"/>
+      </w:pPr>
+    </w:lvl>
+    <w:lvl w:ilvl="1" w:tplc="04130019" w:tentative="1">
+      <w:start w:val="1"/>
+      <w:numFmt w:val="lowerLetter"/>
+      <w:lvlText w:val="%2."/>
+      <w:lvlJc w:val="left"/>
+      <w:pPr>
+        <w:ind w:left="1440" w:hanging="360"/>
+      </w:pPr>
+    </w:lvl>
+    <w:lvl w:ilvl="2" w:tplc="0413001B" w:tentative="1">
+      <w:start w:val="1"/>
+      <w:numFmt w:val="lowerRoman"/>
+      <w:lvlText w:val="%3."/>
+      <w:lvlJc w:val="right"/>
+      <w:pPr>
+        <w:ind w:left="2160" w:hanging="180"/>
+      </w:pPr>
+    </w:lvl>
+    <w:lvl w:ilvl="3" w:tplc="0413000F" w:tentative="1">
+      <w:start w:val="1"/>
+      <w:numFmt w:val="decimal"/>
+      <w:lvlText w:val="%4."/>
+      <w:lvlJc w:val="left"/>
+      <w:pPr>
+        <w:ind w:left="2880" w:hanging="360"/>
+      </w:pPr>
+    </w:lvl>
+    <w:lvl w:ilvl="4" w:tplc="04130019" w:tentative="1">
+      <w:start w:val="1"/>
+      <w:numFmt w:val="lowerLetter"/>
+      <w:lvlText w:val="%5."/>
+      <w:lvlJc w:val="left"/>
+      <w:pPr>
+        <w:ind w:left="3600" w:hanging="360"/>
+      </w:pPr>
+    </w:lvl>
+    <w:lvl w:ilvl="5" w:tplc="0413001B" w:tentative="1">
+      <w:start w:val="1"/>
+      <w:numFmt w:val="lowerRoman"/>
+      <w:lvlText w:val="%6."/>
+      <w:lvlJc w:val="right"/>
+      <w:pPr>
+        <w:ind w:left="4320" w:hanging="180"/>
+      </w:pPr>
+    </w:lvl>
+    <w:lvl w:ilvl="6" w:tplc="0413000F" w:tentative="1">
+      <w:start w:val="1"/>
+      <w:numFmt w:val="decimal"/>
+      <w:lvlText w:val="%7."/>
+      <w:lvlJc w:val="left"/>
+      <w:pPr>
+        <w:ind w:left="5040" w:hanging="360"/>
+      </w:pPr>
+    </w:lvl>
+    <w:lvl w:ilvl="7" w:tplc="04130019" w:tentative="1">
+      <w:start w:val="1"/>
+      <w:numFmt w:val="lowerLetter"/>
+      <w:lvlText w:val="%8."/>
+      <w:lvlJc w:val="left"/>
+      <w:pPr>
+        <w:ind w:left="5760" w:hanging="360"/>
+      </w:pPr>
+    </w:lvl>
+    <w:lvl w:ilvl="8" w:tplc="0413001B" w:tentative="1">
+      <w:start w:val="1"/>
+      <w:numFmt w:val="lowerRoman"/>
+      <w:lvlText w:val="%9."/>
+      <w:lvlJc w:val="right"/>
+      <w:pPr>
+        <w:ind w:left="6480" w:hanging="180"/>
+      </w:pPr>
+    </w:lvl>
+  </w:abstractNum>
+  <w:abstractNum w:abstractNumId="4" w15:restartNumberingAfterBreak="0">
     <w:nsid w:val="2FCD7AF6"/>
     <w:multiLevelType w:val="hybridMultilevel"/>
     <w:tmpl w:val="132AAA9A"/>
@@ -1578,7 +1770,7 @@
       </w:rPr>
     </w:lvl>
   </w:abstractNum>
-  <w:abstractNum w:abstractNumId="3" w15:restartNumberingAfterBreak="0">
+  <w:abstractNum w:abstractNumId="5" w15:restartNumberingAfterBreak="0">
     <w:nsid w:val="3EAE4EAE"/>
     <w:multiLevelType w:val="hybridMultilevel"/>
     <w:tmpl w:val="5C1E5738"/>
@@ -1692,7 +1884,7 @@
       </w:rPr>
     </w:lvl>
   </w:abstractNum>
-  <w:abstractNum w:abstractNumId="4" w15:restartNumberingAfterBreak="0">
+  <w:abstractNum w:abstractNumId="6" w15:restartNumberingAfterBreak="0">
     <w:nsid w:val="77802E27"/>
     <w:multiLevelType w:val="hybridMultilevel"/>
     <w:tmpl w:val="9926B07A"/>
@@ -1807,10 +1999,10 @@
     </w:lvl>
   </w:abstractNum>
   <w:num w:numId="1">
-    <w:abstractNumId w:val="3"/>
+    <w:abstractNumId w:val="5"/>
   </w:num>
   <w:num w:numId="2">
-    <w:abstractNumId w:val="4"/>
+    <w:abstractNumId w:val="6"/>
   </w:num>
   <w:num w:numId="3">
     <w:abstractNumId w:val="1"/>
@@ -1819,7 +2011,19 @@
     <w:abstractNumId w:val="0"/>
   </w:num>
   <w:num w:numId="5">
+    <w:abstractNumId w:val="4"/>
+  </w:num>
+  <w:num w:numId="6">
+    <w:abstractNumId w:val="3"/>
+  </w:num>
+  <w:num w:numId="7">
     <w:abstractNumId w:val="2"/>
+  </w:num>
+  <w:num w:numId="8">
+    <w:abstractNumId w:val="2"/>
+    <w:lvlOverride w:ilvl="0">
+      <w:startOverride w:val="1"/>
+    </w:lvlOverride>
   </w:num>
 </w:numbering>
 </file>
@@ -2021,7 +2225,7 @@
     <w:lsdException w:name="Medium Shading 2 Accent 1" w:uiPriority="64"/>
     <w:lsdException w:name="Medium List 1 Accent 1" w:uiPriority="65"/>
     <w:lsdException w:name="Revision" w:semiHidden="1"/>
-    <w:lsdException w:name="List Paragraph" w:uiPriority="34"/>
+    <w:lsdException w:name="List Paragraph" w:uiPriority="34" w:qFormat="1"/>
     <w:lsdException w:name="Quote" w:uiPriority="29"/>
     <w:lsdException w:name="Intense Quote" w:uiPriority="30"/>
     <w:lsdException w:name="Medium List 2 Accent 1" w:uiPriority="66"/>
@@ -2613,11 +2817,17 @@
   </w:style>
   <w:style w:type="paragraph" w:styleId="Lijstalinea">
     <w:name w:val="List Paragraph"/>
-    <w:basedOn w:val="Standaard"/>
+    <w:aliases w:val="Lijst-nummers"/>
+    <w:basedOn w:val="Paragraaf"/>
     <w:uiPriority w:val="34"/>
-    <w:rsid w:val="00E2091E"/>
+    <w:qFormat/>
+    <w:rsid w:val="00585681"/>
     <w:pPr>
-      <w:ind w:left="720"/>
+      <w:numPr>
+        <w:numId w:val="7"/>
+      </w:numPr>
+      <w:spacing w:before="120"/>
+      <w:ind w:left="714" w:hanging="357"/>
       <w:contextualSpacing/>
     </w:pPr>
     <w:rPr>
@@ -2629,21 +2839,21 @@
     <w:basedOn w:val="Lijstopsomteken"/>
     <w:link w:val="Lijst-bulletsChar"/>
     <w:qFormat/>
-    <w:rsid w:val="0092389D"/>
+    <w:rsid w:val="003E256A"/>
     <w:pPr>
       <w:keepLines/>
       <w:numPr>
         <w:numId w:val="5"/>
       </w:numPr>
       <w:spacing w:before="120" w:after="120"/>
-      <w:ind w:left="641" w:hanging="357"/>
+      <w:ind w:left="714" w:hanging="357"/>
     </w:pPr>
   </w:style>
   <w:style w:type="character" w:customStyle="1" w:styleId="Lijst-bulletsChar">
     <w:name w:val="Lijst-bullets Char"/>
     <w:basedOn w:val="ParagraafChar"/>
     <w:link w:val="Lijst-bullets"/>
-    <w:rsid w:val="0092389D"/>
+    <w:rsid w:val="003E256A"/>
     <w:rPr>
       <w:rFonts w:ascii="Arial" w:hAnsi="Arial"/>
       <w:sz w:val="20"/>
@@ -2946,7 +3156,7 @@
 </file>
 
 <file path=customXml/itemProps1.xml><?xml version="1.0" encoding="utf-8"?>
-<ds:datastoreItem xmlns:ds="http://schemas.openxmlformats.org/officeDocument/2006/customXml" ds:itemID="{22E4534F-8F3D-4A32-8EC6-1E9F477B01FD}">
+<ds:datastoreItem xmlns:ds="http://schemas.openxmlformats.org/officeDocument/2006/customXml" ds:itemID="{12A2ED7B-F53D-4593-9C53-F48DF26E1858}">
   <ds:schemaRefs>
     <ds:schemaRef ds:uri="http://schemas.openxmlformats.org/officeDocument/2006/bibliography"/>
   </ds:schemaRefs>

</xml_diff>

<commit_message>
fixed markdown list item numbers
</commit_message>
<xml_diff>
--- a/php/docx/Valori/template_Valori.docx
+++ b/php/docx/Valori/template_Valori.docx
@@ -299,6 +299,7 @@
       <w:pPr>
         <w:pStyle w:val="Valori-tabel"/>
       </w:pPr>
+      <w:bookmarkStart w:id="0" w:name="_GoBack"/>
       <w:r>
         <w:t>[BRANCHE]</w:t>
       </w:r>
@@ -318,6 +319,7 @@
         <w:t></w:t>
       </w:r>
     </w:p>
+    <w:bookmarkEnd w:id="0"/>
     <w:p>
       <w:pPr>
         <w:pStyle w:val="Kop2"/>
@@ -1021,26 +1023,48 @@
               <w:pStyle w:val="Lijstalinea"/>
             </w:pPr>
             <w:r>
-              <w:t>[</w:t>
-            </w:r>
-            <w:r>
-              <w:t>WERKZAAMHEDEN</w:t>
-            </w:r>
-            <w:r>
-              <w:t>]</w:t>
+              <w:t>[WERKZAAMHEDEN&gt;]</w:t>
             </w:r>
           </w:p>
-          <w:p/>
+          <w:p>
+            <w:pPr>
+              <w:pStyle w:val="Lijstalinea"/>
+            </w:pPr>
+            <w:proofErr w:type="spellStart"/>
+            <w:r>
+              <w:t>continued</w:t>
+            </w:r>
+            <w:proofErr w:type="spellEnd"/>
+            <w:r>
+              <w:t xml:space="preserve"> </w:t>
+            </w:r>
+            <w:proofErr w:type="spellStart"/>
+            <w:r>
+              <w:t>listnumbering</w:t>
+            </w:r>
+            <w:proofErr w:type="spellEnd"/>
+          </w:p>
           <w:p>
             <w:pPr>
               <w:pStyle w:val="Lijstalinea"/>
               <w:numPr>
                 <w:ilvl w:val="0"/>
-                <w:numId w:val="8"/>
+                <w:numId w:val="18"/>
               </w:numPr>
             </w:pPr>
-            <w:bookmarkStart w:id="0" w:name="_GoBack"/>
-            <w:bookmarkEnd w:id="0"/>
+            <w:proofErr w:type="spellStart"/>
+            <w:r>
+              <w:t>restarted</w:t>
+            </w:r>
+            <w:proofErr w:type="spellEnd"/>
+            <w:r>
+              <w:t xml:space="preserve"> </w:t>
+            </w:r>
+            <w:proofErr w:type="spellStart"/>
+            <w:r>
+              <w:t>listnumbering</w:t>
+            </w:r>
+            <w:proofErr w:type="spellEnd"/>
           </w:p>
           <w:p>
             <w:pPr>
@@ -1437,7 +1461,7 @@
 
 <file path=word/numbering.xml><?xml version="1.0" encoding="utf-8"?>
 <w:numbering xmlns:wpc="http://schemas.microsoft.com/office/word/2010/wordprocessingCanvas" xmlns:mc="http://schemas.openxmlformats.org/markup-compatibility/2006" xmlns:o="urn:schemas-microsoft-com:office:office" xmlns:r="http://schemas.openxmlformats.org/officeDocument/2006/relationships" xmlns:m="http://schemas.openxmlformats.org/officeDocument/2006/math" xmlns:v="urn:schemas-microsoft-com:vml" xmlns:wp14="http://schemas.microsoft.com/office/word/2010/wordprocessingDrawing" xmlns:wp="http://schemas.openxmlformats.org/drawingml/2006/wordprocessingDrawing" xmlns:w10="urn:schemas-microsoft-com:office:word" xmlns:w="http://schemas.openxmlformats.org/wordprocessingml/2006/main" xmlns:w14="http://schemas.microsoft.com/office/word/2010/wordml" xmlns:w15="http://schemas.microsoft.com/office/word/2012/wordml" xmlns:wpg="http://schemas.microsoft.com/office/word/2010/wordprocessingGroup" xmlns:wpi="http://schemas.microsoft.com/office/word/2010/wordprocessingInk" xmlns:wne="http://schemas.microsoft.com/office/word/2006/wordml" xmlns:wps="http://schemas.microsoft.com/office/word/2010/wordprocessingShape" mc:Ignorable="w14 w15 wp14">
-  <w:abstractNum w:abstractNumId="0" w15:restartNumberingAfterBreak="0">
+  <w:abstractNum w:abstractNumId="0" w15:restartNumberingAfterBreak="1">
     <w:nsid w:val="FFFFFF83"/>
     <w:multiLevelType w:val="singleLevel"/>
     <w:tmpl w:val="401CF2AC"/>
@@ -1458,7 +1482,7 @@
       </w:rPr>
     </w:lvl>
   </w:abstractNum>
-  <w:abstractNum w:abstractNumId="1" w15:restartNumberingAfterBreak="0">
+  <w:abstractNum w:abstractNumId="1" w15:restartNumberingAfterBreak="1">
     <w:nsid w:val="FFFFFF89"/>
     <w:multiLevelType w:val="singleLevel"/>
     <w:tmpl w:val="2F346D74"/>
@@ -1479,18 +1503,17 @@
       </w:rPr>
     </w:lvl>
   </w:abstractNum>
-  <w:abstractNum w:abstractNumId="2" w15:restartNumberingAfterBreak="0">
+  <w:abstractNum w:abstractNumId="2" w15:restartNumberingAfterBreak="1">
     <w:nsid w:val="17392C9B"/>
     <w:multiLevelType w:val="hybridMultilevel"/>
-    <w:tmpl w:val="A3D22BE6"/>
-    <w:lvl w:ilvl="0" w:tplc="32D2FB5C">
+    <w:tmpl w:val="0E043036"/>
+    <w:lvl w:ilvl="0" w:tplc="C9149F5C">
       <w:start w:val="1"/>
       <w:numFmt w:val="decimal"/>
-      <w:pStyle w:val="Lijstalinea"/>
       <w:lvlText w:val="%1."/>
       <w:lvlJc w:val="left"/>
       <w:pPr>
-        <w:ind w:left="1083" w:hanging="360"/>
+        <w:ind w:left="717" w:hanging="360"/>
       </w:pPr>
       <w:rPr>
         <w:rFonts w:hint="default"/>
@@ -1502,7 +1525,7 @@
       <w:lvlText w:val="%2."/>
       <w:lvlJc w:val="left"/>
       <w:pPr>
-        <w:ind w:left="1803" w:hanging="360"/>
+        <w:ind w:left="1437" w:hanging="360"/>
       </w:pPr>
     </w:lvl>
     <w:lvl w:ilvl="2" w:tplc="0413001B" w:tentative="1">
@@ -1511,7 +1534,7 @@
       <w:lvlText w:val="%3."/>
       <w:lvlJc w:val="right"/>
       <w:pPr>
-        <w:ind w:left="2523" w:hanging="180"/>
+        <w:ind w:left="2157" w:hanging="180"/>
       </w:pPr>
     </w:lvl>
     <w:lvl w:ilvl="3" w:tplc="0413000F" w:tentative="1">
@@ -1520,7 +1543,7 @@
       <w:lvlText w:val="%4."/>
       <w:lvlJc w:val="left"/>
       <w:pPr>
-        <w:ind w:left="3243" w:hanging="360"/>
+        <w:ind w:left="2877" w:hanging="360"/>
       </w:pPr>
     </w:lvl>
     <w:lvl w:ilvl="4" w:tplc="04130019" w:tentative="1">
@@ -1529,7 +1552,7 @@
       <w:lvlText w:val="%5."/>
       <w:lvlJc w:val="left"/>
       <w:pPr>
-        <w:ind w:left="3963" w:hanging="360"/>
+        <w:ind w:left="3597" w:hanging="360"/>
       </w:pPr>
     </w:lvl>
     <w:lvl w:ilvl="5" w:tplc="0413001B" w:tentative="1">
@@ -1538,7 +1561,7 @@
       <w:lvlText w:val="%6."/>
       <w:lvlJc w:val="right"/>
       <w:pPr>
-        <w:ind w:left="4683" w:hanging="180"/>
+        <w:ind w:left="4317" w:hanging="180"/>
       </w:pPr>
     </w:lvl>
     <w:lvl w:ilvl="6" w:tplc="0413000F" w:tentative="1">
@@ -1547,7 +1570,7 @@
       <w:lvlText w:val="%7."/>
       <w:lvlJc w:val="left"/>
       <w:pPr>
-        <w:ind w:left="5403" w:hanging="360"/>
+        <w:ind w:left="5037" w:hanging="360"/>
       </w:pPr>
     </w:lvl>
     <w:lvl w:ilvl="7" w:tplc="04130019" w:tentative="1">
@@ -1556,7 +1579,7 @@
       <w:lvlText w:val="%8."/>
       <w:lvlJc w:val="left"/>
       <w:pPr>
-        <w:ind w:left="6123" w:hanging="360"/>
+        <w:ind w:left="5757" w:hanging="360"/>
       </w:pPr>
     </w:lvl>
     <w:lvl w:ilvl="8" w:tplc="0413001B" w:tentative="1">
@@ -1565,11 +1588,11 @@
       <w:lvlText w:val="%9."/>
       <w:lvlJc w:val="right"/>
       <w:pPr>
-        <w:ind w:left="6843" w:hanging="180"/>
+        <w:ind w:left="6477" w:hanging="180"/>
       </w:pPr>
     </w:lvl>
   </w:abstractNum>
-  <w:abstractNum w:abstractNumId="3" w15:restartNumberingAfterBreak="0">
+  <w:abstractNum w:abstractNumId="3" w15:restartNumberingAfterBreak="1">
     <w:nsid w:val="18E25ABD"/>
     <w:multiLevelType w:val="hybridMultilevel"/>
     <w:tmpl w:val="7F4AC4BE"/>
@@ -1655,7 +1678,7 @@
       </w:pPr>
     </w:lvl>
   </w:abstractNum>
-  <w:abstractNum w:abstractNumId="4" w15:restartNumberingAfterBreak="0">
+  <w:abstractNum w:abstractNumId="4" w15:restartNumberingAfterBreak="1">
     <w:nsid w:val="2FCD7AF6"/>
     <w:multiLevelType w:val="hybridMultilevel"/>
     <w:tmpl w:val="132AAA9A"/>
@@ -1770,7 +1793,7 @@
       </w:rPr>
     </w:lvl>
   </w:abstractNum>
-  <w:abstractNum w:abstractNumId="5" w15:restartNumberingAfterBreak="0">
+  <w:abstractNum w:abstractNumId="5" w15:restartNumberingAfterBreak="1">
     <w:nsid w:val="3EAE4EAE"/>
     <w:multiLevelType w:val="hybridMultilevel"/>
     <w:tmpl w:val="5C1E5738"/>
@@ -1885,6 +1908,119 @@
     </w:lvl>
   </w:abstractNum>
   <w:abstractNum w:abstractNumId="6" w15:restartNumberingAfterBreak="0">
+    <w:nsid w:val="43DC08CE"/>
+    <w:multiLevelType w:val="multilevel"/>
+    <w:tmpl w:val="06100A66"/>
+    <w:lvl w:ilvl="0">
+      <w:start w:val="1"/>
+      <w:numFmt w:val="decimal"/>
+      <w:lvlText w:val="%1."/>
+      <w:lvlJc w:val="left"/>
+      <w:pPr>
+        <w:tabs>
+          <w:tab w:val="num" w:pos="720"/>
+        </w:tabs>
+        <w:ind w:left="720" w:hanging="720"/>
+      </w:pPr>
+    </w:lvl>
+    <w:lvl w:ilvl="1">
+      <w:start w:val="1"/>
+      <w:numFmt w:val="decimal"/>
+      <w:lvlText w:val="%2."/>
+      <w:lvlJc w:val="left"/>
+      <w:pPr>
+        <w:tabs>
+          <w:tab w:val="num" w:pos="1440"/>
+        </w:tabs>
+        <w:ind w:left="1440" w:hanging="720"/>
+      </w:pPr>
+    </w:lvl>
+    <w:lvl w:ilvl="2">
+      <w:start w:val="1"/>
+      <w:numFmt w:val="decimal"/>
+      <w:lvlText w:val="%3."/>
+      <w:lvlJc w:val="left"/>
+      <w:pPr>
+        <w:tabs>
+          <w:tab w:val="num" w:pos="2160"/>
+        </w:tabs>
+        <w:ind w:left="2160" w:hanging="720"/>
+      </w:pPr>
+    </w:lvl>
+    <w:lvl w:ilvl="3">
+      <w:start w:val="1"/>
+      <w:numFmt w:val="decimal"/>
+      <w:lvlText w:val="%4."/>
+      <w:lvlJc w:val="left"/>
+      <w:pPr>
+        <w:tabs>
+          <w:tab w:val="num" w:pos="2880"/>
+        </w:tabs>
+        <w:ind w:left="2880" w:hanging="720"/>
+      </w:pPr>
+    </w:lvl>
+    <w:lvl w:ilvl="4">
+      <w:start w:val="1"/>
+      <w:numFmt w:val="decimal"/>
+      <w:lvlText w:val="%5."/>
+      <w:lvlJc w:val="left"/>
+      <w:pPr>
+        <w:tabs>
+          <w:tab w:val="num" w:pos="3600"/>
+        </w:tabs>
+        <w:ind w:left="3600" w:hanging="720"/>
+      </w:pPr>
+    </w:lvl>
+    <w:lvl w:ilvl="5">
+      <w:start w:val="1"/>
+      <w:numFmt w:val="decimal"/>
+      <w:lvlText w:val="%6."/>
+      <w:lvlJc w:val="left"/>
+      <w:pPr>
+        <w:tabs>
+          <w:tab w:val="num" w:pos="4320"/>
+        </w:tabs>
+        <w:ind w:left="4320" w:hanging="720"/>
+      </w:pPr>
+    </w:lvl>
+    <w:lvl w:ilvl="6">
+      <w:start w:val="1"/>
+      <w:numFmt w:val="decimal"/>
+      <w:lvlText w:val="%7."/>
+      <w:lvlJc w:val="left"/>
+      <w:pPr>
+        <w:tabs>
+          <w:tab w:val="num" w:pos="5040"/>
+        </w:tabs>
+        <w:ind w:left="5040" w:hanging="720"/>
+      </w:pPr>
+    </w:lvl>
+    <w:lvl w:ilvl="7">
+      <w:start w:val="1"/>
+      <w:numFmt w:val="decimal"/>
+      <w:lvlText w:val="%8."/>
+      <w:lvlJc w:val="left"/>
+      <w:pPr>
+        <w:tabs>
+          <w:tab w:val="num" w:pos="5760"/>
+        </w:tabs>
+        <w:ind w:left="5760" w:hanging="720"/>
+      </w:pPr>
+    </w:lvl>
+    <w:lvl w:ilvl="8">
+      <w:start w:val="1"/>
+      <w:numFmt w:val="decimal"/>
+      <w:lvlText w:val="%9."/>
+      <w:lvlJc w:val="left"/>
+      <w:pPr>
+        <w:tabs>
+          <w:tab w:val="num" w:pos="6480"/>
+        </w:tabs>
+        <w:ind w:left="6480" w:hanging="720"/>
+      </w:pPr>
+    </w:lvl>
+  </w:abstractNum>
+  <w:abstractNum w:abstractNumId="7" w15:restartNumberingAfterBreak="1">
     <w:nsid w:val="77802E27"/>
     <w:multiLevelType w:val="hybridMultilevel"/>
     <w:tmpl w:val="9926B07A"/>
@@ -2002,7 +2138,7 @@
     <w:abstractNumId w:val="5"/>
   </w:num>
   <w:num w:numId="2">
-    <w:abstractNumId w:val="6"/>
+    <w:abstractNumId w:val="7"/>
   </w:num>
   <w:num w:numId="3">
     <w:abstractNumId w:val="1"/>
@@ -2024,6 +2160,63 @@
     <w:lvlOverride w:ilvl="0">
       <w:startOverride w:val="1"/>
     </w:lvlOverride>
+  </w:num>
+  <w:num w:numId="9">
+    <w:abstractNumId w:val="2"/>
+    <w:lvlOverride w:ilvl="0">
+      <w:startOverride w:val="1"/>
+    </w:lvlOverride>
+  </w:num>
+  <w:num w:numId="10">
+    <w:abstractNumId w:val="2"/>
+    <w:lvlOverride w:ilvl="0">
+      <w:startOverride w:val="1"/>
+    </w:lvlOverride>
+  </w:num>
+  <w:num w:numId="11">
+    <w:abstractNumId w:val="2"/>
+    <w:lvlOverride w:ilvl="0">
+      <w:startOverride w:val="1"/>
+    </w:lvlOverride>
+  </w:num>
+  <w:num w:numId="12">
+    <w:abstractNumId w:val="2"/>
+    <w:lvlOverride w:ilvl="0">
+      <w:startOverride w:val="1"/>
+    </w:lvlOverride>
+  </w:num>
+  <w:num w:numId="13">
+    <w:abstractNumId w:val="2"/>
+    <w:lvlOverride w:ilvl="0">
+      <w:startOverride w:val="1"/>
+    </w:lvlOverride>
+  </w:num>
+  <w:num w:numId="14">
+    <w:abstractNumId w:val="2"/>
+    <w:lvlOverride w:ilvl="0">
+      <w:startOverride w:val="1"/>
+    </w:lvlOverride>
+  </w:num>
+  <w:num w:numId="15">
+    <w:abstractNumId w:val="2"/>
+    <w:lvlOverride w:ilvl="0">
+      <w:startOverride w:val="1"/>
+    </w:lvlOverride>
+  </w:num>
+  <w:num w:numId="16">
+    <w:abstractNumId w:val="2"/>
+    <w:lvlOverride w:ilvl="0">
+      <w:startOverride w:val="1"/>
+    </w:lvlOverride>
+  </w:num>
+  <w:num w:numId="17">
+    <w:abstractNumId w:val="2"/>
+    <w:lvlOverride w:ilvl="0">
+      <w:startOverride w:val="1"/>
+    </w:lvlOverride>
+  </w:num>
+  <w:num w:numId="18">
+    <w:abstractNumId w:val="6"/>
   </w:num>
 </w:numbering>
 </file>
@@ -2821,11 +3014,8 @@
     <w:basedOn w:val="Paragraaf"/>
     <w:uiPriority w:val="34"/>
     <w:qFormat/>
-    <w:rsid w:val="00585681"/>
+    <w:rsid w:val="0014337A"/>
     <w:pPr>
-      <w:numPr>
-        <w:numId w:val="7"/>
-      </w:numPr>
       <w:spacing w:before="120"/>
       <w:ind w:left="714" w:hanging="357"/>
       <w:contextualSpacing/>
@@ -3156,7 +3346,7 @@
 </file>
 
 <file path=customXml/itemProps1.xml><?xml version="1.0" encoding="utf-8"?>
-<ds:datastoreItem xmlns:ds="http://schemas.openxmlformats.org/officeDocument/2006/customXml" ds:itemID="{12A2ED7B-F53D-4593-9C53-F48DF26E1858}">
+<ds:datastoreItem xmlns:ds="http://schemas.openxmlformats.org/officeDocument/2006/customXml" ds:itemID="{9429241A-D544-4FA1-8941-C3667C17E8E4}">
   <ds:schemaRefs>
     <ds:schemaRef ds:uri="http://schemas.openxmlformats.org/officeDocument/2006/bibliography"/>
   </ds:schemaRefs>

</xml_diff>